<commit_message>
Redirecting to new file >
</commit_message>
<xml_diff>
--- a/Genomics/dcuser/INFO.docx
+++ b/Genomics/dcuser/INFO.docx
@@ -18,49 +18,62 @@
     <w:p/>
     <w:p>
       <w:r>
-        <w:t>ls -</w:t>
-      </w:r>
-      <w:proofErr w:type="gramStart"/>
-      <w:r>
-        <w:t>l :</w:t>
-      </w:r>
-      <w:proofErr w:type="gramEnd"/>
-      <w:r>
-        <w:t xml:space="preserve"> To check written/reading permission of files in a directory</w:t>
+        <w:t>ls -l : To check written/reading permission of files in a directory</w:t>
       </w:r>
     </w:p>
     <w:p/>
     <w:p>
       <w:r>
-        <w:t xml:space="preserve">cat </w:t>
-      </w:r>
-      <w:proofErr w:type="spellStart"/>
-      <w:proofErr w:type="gramStart"/>
-      <w:r>
-        <w:t>filename.ex</w:t>
-      </w:r>
-      <w:proofErr w:type="spellEnd"/>
-      <w:proofErr w:type="gramEnd"/>
-      <w:r>
-        <w:t xml:space="preserve"> : To read file</w:t>
+        <w:t>cat filename.ex : To read file</w:t>
       </w:r>
     </w:p>
     <w:p>
       <w:r>
         <w:t xml:space="preserve"> </w:t>
       </w:r>
-      <w:proofErr w:type="gramStart"/>
       <w:r>
         <w:t xml:space="preserve">history </w:t>
       </w:r>
       <w:r>
-        <w:t xml:space="preserve"> :</w:t>
-      </w:r>
-      <w:proofErr w:type="gramEnd"/>
-      <w:r>
-        <w:t xml:space="preserve"> To display all commands we are running</w:t>
-      </w:r>
-    </w:p>
+        <w:t xml:space="preserve"> : To display all commands we are running</w:t>
+      </w:r>
+    </w:p>
+    <w:p/>
+    <w:p>
+      <w:r>
+        <w:t>Grep tt filename</w:t>
+      </w:r>
+      <w:r>
+        <w:t xml:space="preserve"> : </w:t>
+      </w:r>
+      <w:r>
+        <w:t>To search a partern</w:t>
+      </w:r>
+    </w:p>
+    <w:p>
+      <w:r>
+        <w:t>Grep tt filename &gt; file.txt : to redirect the patter into file.txt</w:t>
+      </w:r>
+    </w:p>
+    <w:p>
+      <w:r>
+        <w:t>Wc filename : To read line</w:t>
+      </w:r>
+      <w:r>
+        <w:t>, word and character counts</w:t>
+      </w:r>
+    </w:p>
+    <w:p>
+      <w:r>
+        <w:t>Wc -l filename: Only the lines in the file</w:t>
+      </w:r>
+    </w:p>
+    <w:p>
+      <w:r>
+        <w:t>Man wc: to read more about the command</w:t>
+      </w:r>
+    </w:p>
+    <w:p/>
     <w:p/>
     <w:p/>
     <w:sectPr>

</xml_diff>

<commit_message>
Creating readme.sh and downloading Ecoli_metadat.xlsx
</commit_message>
<xml_diff>
--- a/Genomics/dcuser/INFO.docx
+++ b/Genomics/dcuser/INFO.docx
@@ -44,10 +44,7 @@
         <w:t>Grep tt filename</w:t>
       </w:r>
       <w:r>
-        <w:t xml:space="preserve"> : </w:t>
-      </w:r>
-      <w:r>
-        <w:t>To search a partern</w:t>
+        <w:t xml:space="preserve"> : To search a partern</w:t>
       </w:r>
     </w:p>
     <w:p>
@@ -73,6 +70,115 @@
         <w:t>Man wc: to read more about the command</w:t>
       </w:r>
     </w:p>
+    <w:p/>
+    <w:p>
+      <w:r>
+        <w:t>Loop : To run line of code</w:t>
+      </w:r>
+      <w:r>
+        <w:t>; to run commands repetitively.</w:t>
+      </w:r>
+    </w:p>
+    <w:p>
+      <w:r>
+        <w:t>For filename</w:t>
+      </w:r>
+      <w:r>
+        <w:t xml:space="preserve"> in *.fastq</w:t>
+      </w:r>
+    </w:p>
+    <w:p>
+      <w:r>
+        <w:t>&gt; do</w:t>
+      </w:r>
+    </w:p>
+    <w:p>
+      <w:r>
+        <w:t>&gt; head -n 2 ${filename}</w:t>
+      </w:r>
+    </w:p>
+    <w:p>
+      <w:r>
+        <w:t>&gt;done</w:t>
+      </w:r>
+    </w:p>
+    <w:p>
+      <w:r>
+        <w:t>…………………………………………. The same as</w:t>
+      </w:r>
+    </w:p>
+    <w:p>
+      <w:r>
+        <w:t>For filename in *.fastq; do head -n 2 ${filename}; done</w:t>
+      </w:r>
+      <w:r>
+        <w:t xml:space="preserve">  ::: one-line command code</w:t>
+      </w:r>
+    </w:p>
+    <w:p>
+      <w:r>
+        <w:t>for filename in *.xml;do tail -n 2 ${filename}; done</w:t>
+      </w:r>
+      <w:r>
+        <w:t xml:space="preserve"> ::::: to read from the tail</w:t>
+      </w:r>
+    </w:p>
+    <w:p/>
+    <w:p>
+      <w:r>
+        <w:t>Head -n 10 | grep TT SRR09</w:t>
+      </w:r>
+      <w:r>
+        <w:t xml:space="preserve">7977.fastq :::: </w:t>
+      </w:r>
+      <w:r>
+        <w:t>To run two command</w:t>
+      </w:r>
+      <w:r>
+        <w:t>s</w:t>
+      </w:r>
+      <w:r>
+        <w:t xml:space="preserve"> without for loop.</w:t>
+      </w:r>
+    </w:p>
+    <w:p>
+      <w:r>
+        <w:t>Nano readme.txt ::: creating file with nano</w:t>
+      </w:r>
+    </w:p>
+    <w:p>
+      <w:r>
+        <w:t>mv readme.xtx readme.sh :::</w:t>
+      </w:r>
+    </w:p>
+    <w:p/>
+    <w:p>
+      <w:r>
+        <w:t xml:space="preserve">current permission: </w:t>
+      </w:r>
+      <w:r>
+        <w:t>-rwxr-xr-x 1</w:t>
+      </w:r>
+      <w:r>
+        <w:t xml:space="preserve">  “We want to change the permission”</w:t>
+      </w:r>
+    </w:p>
+    <w:p>
+      <w:r>
+        <w:t>chmod +x</w:t>
+      </w:r>
+      <w:r>
+        <w:t xml:space="preserve"> readme.sh :: to change permission</w:t>
+      </w:r>
+    </w:p>
+    <w:p/>
+    <w:p/>
+    <w:p/>
+    <w:p/>
+    <w:p/>
+    <w:p/>
+    <w:p/>
+    <w:p/>
     <w:p/>
     <w:p/>
     <w:p/>
@@ -537,6 +643,17 @@
       <w:shd w:val="clear" w:color="auto" w:fill="E1DFDD"/>
     </w:rPr>
   </w:style>
+  <w:style w:type="paragraph" w:styleId="ListParagraph">
+    <w:name w:val="List Paragraph"/>
+    <w:basedOn w:val="Normal"/>
+    <w:uiPriority w:val="34"/>
+    <w:qFormat/>
+    <w:rsid w:val="00A55ABA"/>
+    <w:pPr>
+      <w:ind w:left="720"/>
+      <w:contextualSpacing/>
+    </w:pPr>
+  </w:style>
 </w:styles>
 </file>
 

</xml_diff>